<commit_message>
Took out marie bloggs
</commit_message>
<xml_diff>
--- a/Joseph Bloggs CV.md.docx
+++ b/Joseph Bloggs CV.md.docx
@@ -16,22 +16,46 @@
       <w:r>
         <w:t>Bloggs</w:t>
       </w:r>
-      <w:bookmarkStart w:id="0" w:name="_GoBack"/>
-      <w:bookmarkEnd w:id="0"/>
     </w:p>
     <w:p>
       <w:pPr>
         <w:pStyle w:val="ContactInfo"/>
-        <w:jc w:val="center"/>
-      </w:pPr>
-      <w:r>
-        <w:t>1 Smith St, Dunedin | (03) 477 4774 | xboxfiend512@hotmail.com</w:t>
-      </w:r>
+        <w:tabs>
+          <w:tab w:val="center" w:pos="4997"/>
+        </w:tabs>
+      </w:pPr>
+      <w:r>
+        <w:tab/>
+      </w:r>
+      <w:r>
+        <w:t xml:space="preserve">1 Smith St, Dunedin | (03) 477 4774 | </w:t>
+      </w:r>
+      <w:hyperlink r:id="rId7" w:history="1">
+        <w:r>
+          <w:rPr>
+            <w:rStyle w:val="Hyperlink"/>
+          </w:rPr>
+          <w:t>xboxfiend512@hotmail.com</w:t>
+        </w:r>
+      </w:hyperlink>
+    </w:p>
+    <w:p>
+      <w:pPr>
+        <w:pStyle w:val="ContactInfo"/>
+        <w:tabs>
+          <w:tab w:val="center" w:pos="4997"/>
+        </w:tabs>
+      </w:pPr>
     </w:p>
     <w:p>
       <w:pPr>
         <w:pStyle w:val="Heading1"/>
       </w:pPr>
+    </w:p>
+    <w:p>
+      <w:pPr>
+        <w:pStyle w:val="Heading1"/>
+      </w:pPr>
       <w:r>
         <w:t>Personal Summary</w:t>
       </w:r>
@@ -43,11 +67,9 @@
       <w:r>
         <w:t xml:space="preserve">I am great with people because I can communicate well and I am very friendly, as well as having good manners. I am very reliable, I always turn up on time, I’m honest and </w:t>
       </w:r>
-      <w:proofErr w:type="spellStart"/>
-      <w:r>
-        <w:t>hard working</w:t>
-      </w:r>
-      <w:proofErr w:type="spellEnd"/>
+      <w:r>
+        <w:t>hardworking</w:t>
+      </w:r>
       <w:r>
         <w:t xml:space="preserve"> and I enjoy working with people. I have a very positive attitude and I enjoy making a difference and making the most of every opportunity.</w:t>
       </w:r>
@@ -58,6 +80,14 @@
       </w:pPr>
       <w:r>
         <w:t>I am currently studying towards a BIT and I am enjoying all my papers. I am doing quite well with my grades and I have not missed a class all of this semester without a medical certificate. I really enjoy learning new things and I take pride in myself to do well.</w:t>
+      </w:r>
+    </w:p>
+    <w:p>
+      <w:pPr>
+        <w:pStyle w:val="Heading1"/>
+      </w:pPr>
+      <w:r>
+        <w:t>---</w:t>
       </w:r>
     </w:p>
     <w:p>
@@ -163,6 +193,8 @@
       <w:r>
         <w:t>Customer focused</w:t>
       </w:r>
+      <w:bookmarkStart w:id="0" w:name="_GoBack"/>
+      <w:bookmarkEnd w:id="0"/>
     </w:p>
     <w:p>
       <w:pPr>
@@ -223,11 +255,9 @@
       <w:r>
         <w:t xml:space="preserve">Restricted </w:t>
       </w:r>
-      <w:proofErr w:type="spellStart"/>
-      <w:r>
-        <w:t>drivers</w:t>
-      </w:r>
-      <w:proofErr w:type="spellEnd"/>
+      <w:r>
+        <w:t>driver’s</w:t>
+      </w:r>
       <w:r>
         <w:t xml:space="preserve"> license</w:t>
       </w:r>
@@ -279,6 +309,7 @@
         <w:pStyle w:val="Heading2"/>
       </w:pPr>
       <w:r>
+        <w:lastRenderedPageBreak/>
         <w:t>Summer Heights High / 2010-2015</w:t>
       </w:r>
     </w:p>
@@ -322,7 +353,6 @@
         </w:numPr>
       </w:pPr>
       <w:r>
-        <w:lastRenderedPageBreak/>
         <w:t>English</w:t>
       </w:r>
     </w:p>
@@ -497,7 +527,7 @@
       </w:r>
     </w:p>
     <w:p>
-      <w:hyperlink r:id="rId7" w:history="1">
+      <w:hyperlink r:id="rId8" w:history="1">
         <w:r>
           <w:rPr>
             <w:rStyle w:val="Hyperlink"/>
@@ -506,33 +536,6 @@
         </w:r>
       </w:hyperlink>
     </w:p>
-    <w:p/>
-    <w:p/>
-    <w:p>
-      <w:r>
-        <w:t xml:space="preserve">Marie </w:t>
-      </w:r>
-      <w:proofErr w:type="spellStart"/>
-      <w:r>
-        <w:t>Bloggs</w:t>
-      </w:r>
-      <w:proofErr w:type="spellEnd"/>
-    </w:p>
-    <w:p>
-      <w:r>
-        <w:t xml:space="preserve">(03) 477 4774 </w:t>
-      </w:r>
-    </w:p>
-    <w:p>
-      <w:r>
-        <w:t xml:space="preserve">1 Smith St, </w:t>
-      </w:r>
-    </w:p>
-    <w:p>
-      <w:r>
-        <w:t>Dunedin</w:t>
-      </w:r>
-    </w:p>
     <w:p>
       <w:pPr>
         <w:spacing w:after="0" w:line="240" w:lineRule="auto"/>
@@ -542,9 +545,9 @@
       </w:pPr>
     </w:p>
     <w:sectPr>
-      <w:headerReference w:type="default" r:id="rId8"/>
-      <w:footerReference w:type="default" r:id="rId9"/>
-      <w:headerReference w:type="first" r:id="rId10"/>
+      <w:headerReference w:type="default" r:id="rId9"/>
+      <w:footerReference w:type="default" r:id="rId10"/>
+      <w:headerReference w:type="first" r:id="rId11"/>
       <w:pgSz w:w="12240" w:h="15840"/>
       <w:pgMar w:top="1152" w:right="1123" w:bottom="1195" w:left="1123" w:header="432" w:footer="720" w:gutter="0"/>
       <w:cols w:space="720"/>
@@ -787,7 +790,7 @@
         </mc:Choice>
         <mc:Fallback>
           <w:pict>
-            <v:group w14:anchorId="235DC17C" id="Group 4" o:spid="_x0000_s1026" alt="Title: Background graphics" style="position:absolute;margin-left:0;margin-top:0;width:252pt;height:791.85pt;z-index:251659264;mso-width-percent:412;mso-height-percent:1000;mso-position-horizontal:left;mso-position-horizontal-relative:margin;mso-position-vertical:top;mso-position-vertical-relative:page;mso-width-percent:412;mso-height-percent:1000" coordsize="32004,100563" o:gfxdata="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">
+            <v:group w14:anchorId="0EE725B3" id="Group 4" o:spid="_x0000_s1026" alt="Title: Background graphics" style="position:absolute;margin-left:0;margin-top:0;width:252pt;height:791.85pt;z-index:251659264;mso-width-percent:412;mso-height-percent:1000;mso-position-horizontal:left;mso-position-horizontal-relative:margin;mso-position-vertical:top;mso-position-vertical-relative:page;mso-width-percent:412;mso-height-percent:1000" coordsize="32004,100563" o:gfxdata="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">
               <v:rect id="Rectangle 2" o:spid="_x0000_s1027" style="position:absolute;width:32004;height:1920;visibility:visible;mso-wrap-style:square;v-text-anchor:middle" o:gfxdata="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" fillcolor="#1f497d [3215]" stroked="f" strokeweight="2pt"/>
               <v:rect id="Rectangle 3" o:spid="_x0000_s1028" style="position:absolute;top:99648;width:32004;height:915;visibility:visible;mso-wrap-style:square;v-text-anchor:middle" o:gfxdata="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" fillcolor="#1f497d [3215]" stroked="f" strokeweight="2pt"/>
               <w10:wrap anchorx="margin" anchory="page"/>
@@ -935,7 +938,7 @@
         </mc:Choice>
         <mc:Fallback>
           <w:pict>
-            <v:group w14:anchorId="4B8F966A" id="Group 5" o:spid="_x0000_s1026" alt="Title: Background graphics" style="position:absolute;margin-left:0;margin-top:0;width:252pt;height:791.85pt;z-index:251660288;mso-width-percent:412;mso-height-percent:1000;mso-position-horizontal:left;mso-position-horizontal-relative:margin;mso-position-vertical:top;mso-position-vertical-relative:page;mso-width-percent:412;mso-height-percent:1000" coordsize="32004,100563" o:gfxdata="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">
+            <v:group w14:anchorId="52C334D6" id="Group 5" o:spid="_x0000_s1026" alt="Title: Background graphics" style="position:absolute;margin-left:0;margin-top:0;width:252pt;height:791.85pt;z-index:251660288;mso-width-percent:412;mso-height-percent:1000;mso-position-horizontal:left;mso-position-horizontal-relative:margin;mso-position-vertical:top;mso-position-vertical-relative:page;mso-width-percent:412;mso-height-percent:1000" coordsize="32004,100563" o:gfxdata="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">
               <v:rect id="Rectangle 6" o:spid="_x0000_s1027" style="position:absolute;width:32004;height:1920;visibility:visible;mso-wrap-style:square;v-text-anchor:middle" o:gfxdata="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" fillcolor="#1f497d [3215]" stroked="f" strokeweight="2pt"/>
               <v:rect id="Rectangle 7" o:spid="_x0000_s1028" style="position:absolute;top:99648;width:32004;height:915;visibility:visible;mso-wrap-style:square;v-text-anchor:middle" o:gfxdata="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" fillcolor="#1f497d [3215]" stroked="f" strokeweight="2pt"/>
               <w10:wrap anchorx="margin" anchory="page"/>

</xml_diff>

<commit_message>
Changes made to CV
</commit_message>
<xml_diff>
--- a/Joseph Bloggs CV.md.docx
+++ b/Joseph Bloggs CV.md.docx
@@ -8,13 +8,7 @@
         <w:jc w:val="center"/>
       </w:pPr>
       <w:r>
-        <w:t>Joseph</w:t>
-      </w:r>
-      <w:r>
-        <w:t xml:space="preserve"> </w:t>
-      </w:r>
-      <w:r>
-        <w:t>Bloggs</w:t>
+        <w:t>Joseph Bloggs</w:t>
       </w:r>
     </w:p>
     <w:p>
@@ -41,54 +35,40 @@
     </w:p>
     <w:p>
       <w:pPr>
-        <w:pStyle w:val="ContactInfo"/>
-        <w:tabs>
-          <w:tab w:val="center" w:pos="4997"/>
-        </w:tabs>
-      </w:pPr>
-    </w:p>
-    <w:p>
-      <w:pPr>
         <w:pStyle w:val="Heading1"/>
       </w:pPr>
+      <w:r>
+        <w:t>Personal Summary</w:t>
+      </w:r>
+    </w:p>
+    <w:p>
+      <w:pPr>
+        <w:spacing w:after="180"/>
+      </w:pPr>
+      <w:r>
+        <w:t xml:space="preserve">I am great with people because I can communicate well and I am very friendly, as well as having good manners. I am very reliable, I always turn up on time, I’m honest and </w:t>
+      </w:r>
+      <w:r>
+        <w:t>hardworking</w:t>
+      </w:r>
+      <w:r>
+        <w:t xml:space="preserve"> and I enjoy working with people. I have a very positive attitude and I enjoy making a difference and making the most of every opportunity.</w:t>
+      </w:r>
+    </w:p>
+    <w:p>
+      <w:pPr>
+        <w:spacing w:after="180"/>
+      </w:pPr>
+      <w:r>
+        <w:t>I am currently studying towards a BIT and I am enjoying all my papers. I am doing quite well with my grades and I have not missed a class all of this semester without a medical certificate. I really enjoy learning new things and I take pride in myself to do well.</w:t>
+      </w:r>
     </w:p>
     <w:p>
       <w:pPr>
         <w:pStyle w:val="Heading1"/>
       </w:pPr>
-      <w:r>
-        <w:t>Personal Summary</w:t>
-      </w:r>
-    </w:p>
-    <w:p>
-      <w:pPr>
-        <w:spacing w:after="180"/>
-      </w:pPr>
-      <w:r>
-        <w:t xml:space="preserve">I am great with people because I can communicate well and I am very friendly, as well as having good manners. I am very reliable, I always turn up on time, I’m honest and </w:t>
-      </w:r>
-      <w:r>
-        <w:t>hardworking</w:t>
-      </w:r>
-      <w:r>
-        <w:t xml:space="preserve"> and I enjoy working with people. I have a very positive attitude and I enjoy making a difference and making the most of every opportunity.</w:t>
-      </w:r>
-    </w:p>
-    <w:p>
-      <w:pPr>
-        <w:spacing w:after="180"/>
-      </w:pPr>
-      <w:r>
-        <w:t>I am currently studying towards a BIT and I am enjoying all my papers. I am doing quite well with my grades and I have not missed a class all of this semester without a medical certificate. I really enjoy learning new things and I take pride in myself to do well.</w:t>
-      </w:r>
-    </w:p>
-    <w:p>
-      <w:pPr>
-        <w:pStyle w:val="Heading1"/>
-      </w:pPr>
-      <w:r>
-        <w:t>---</w:t>
-      </w:r>
+      <w:bookmarkStart w:id="0" w:name="_GoBack"/>
+      <w:bookmarkEnd w:id="0"/>
     </w:p>
     <w:p>
       <w:pPr>
@@ -109,6 +89,9 @@
       <w:r>
         <w:t>People skills</w:t>
       </w:r>
+      <w:r>
+        <w:t xml:space="preserve"> </w:t>
+      </w:r>
     </w:p>
     <w:p>
       <w:pPr>
@@ -121,6 +104,9 @@
       <w:r>
         <w:t>Good communication</w:t>
       </w:r>
+      <w:r>
+        <w:t xml:space="preserve"> </w:t>
+      </w:r>
     </w:p>
     <w:p>
       <w:pPr>
@@ -193,8 +179,6 @@
       <w:r>
         <w:t>Customer focused</w:t>
       </w:r>
-      <w:bookmarkStart w:id="0" w:name="_GoBack"/>
-      <w:bookmarkEnd w:id="0"/>
     </w:p>
     <w:p>
       <w:pPr>
@@ -262,6 +246,13 @@
         <w:t xml:space="preserve"> license</w:t>
       </w:r>
     </w:p>
+    <w:p/>
+    <w:p/>
+    <w:p/>
+    <w:p/>
+    <w:p/>
+    <w:p/>
+    <w:p/>
     <w:p>
       <w:pPr>
         <w:pStyle w:val="Heading1"/>
@@ -276,6 +267,7 @@
           <w:showingPlcHdr/>
           <w15:appearance w15:val="hidden"/>
         </w:sdtPr>
+        <w:sdtEndPr/>
         <w:sdtContent>
           <w:r>
             <w:t>Education</w:t>
@@ -293,15 +285,82 @@
     </w:p>
     <w:p>
       <w:r>
-        <w:t xml:space="preserve">I am studying at Otago Polytech in the BIT and will hopefully graduate in 2019. My subjects are programming, </w:t>
-      </w:r>
-      <w:proofErr w:type="spellStart"/>
-      <w:r>
-        <w:t>maths</w:t>
-      </w:r>
-      <w:proofErr w:type="spellEnd"/>
-      <w:r>
-        <w:t>, PP1, PC maintenance and systems analysis.</w:t>
+        <w:t>I am studying at Otago Polytech in the BIT and will hopefully graduate in 2019. My subjects are</w:t>
+      </w:r>
+      <w:r>
+        <w:t>:</w:t>
+      </w:r>
+    </w:p>
+    <w:p>
+      <w:pPr>
+        <w:pStyle w:val="ListParagraph"/>
+        <w:numPr>
+          <w:ilvl w:val="0"/>
+          <w:numId w:val="5"/>
+        </w:numPr>
+      </w:pPr>
+      <w:r>
+        <w:t xml:space="preserve">Programming </w:t>
+      </w:r>
+    </w:p>
+    <w:p>
+      <w:pPr>
+        <w:pStyle w:val="ListParagraph"/>
+        <w:numPr>
+          <w:ilvl w:val="0"/>
+          <w:numId w:val="5"/>
+        </w:numPr>
+      </w:pPr>
+      <w:r>
+        <w:t xml:space="preserve">Math </w:t>
+      </w:r>
+    </w:p>
+    <w:p>
+      <w:pPr>
+        <w:pStyle w:val="ListParagraph"/>
+        <w:numPr>
+          <w:ilvl w:val="0"/>
+          <w:numId w:val="5"/>
+        </w:numPr>
+      </w:pPr>
+      <w:r>
+        <w:t>PP1</w:t>
+      </w:r>
+      <w:r>
+        <w:t xml:space="preserve"> </w:t>
+      </w:r>
+    </w:p>
+    <w:p>
+      <w:pPr>
+        <w:pStyle w:val="ListParagraph"/>
+        <w:numPr>
+          <w:ilvl w:val="0"/>
+          <w:numId w:val="5"/>
+        </w:numPr>
+      </w:pPr>
+      <w:r>
+        <w:t xml:space="preserve">PC maintenance </w:t>
+      </w:r>
+    </w:p>
+    <w:p>
+      <w:pPr>
+        <w:pStyle w:val="ListParagraph"/>
+        <w:numPr>
+          <w:ilvl w:val="0"/>
+          <w:numId w:val="5"/>
+        </w:numPr>
+      </w:pPr>
+      <w:r>
+        <w:t>S</w:t>
+      </w:r>
+      <w:r>
+        <w:t xml:space="preserve">ystems </w:t>
+      </w:r>
+      <w:r>
+        <w:t>A</w:t>
+      </w:r>
+      <w:r>
+        <w:t>nalysis.</w:t>
       </w:r>
     </w:p>
     <w:p>
@@ -309,7 +368,6 @@
         <w:pStyle w:val="Heading2"/>
       </w:pPr>
       <w:r>
-        <w:lastRenderedPageBreak/>
         <w:t>Summer Heights High / 2010-2015</w:t>
       </w:r>
     </w:p>
@@ -326,11 +384,9 @@
           <w:numId w:val="2"/>
         </w:numPr>
       </w:pPr>
-      <w:proofErr w:type="spellStart"/>
-      <w:r>
-        <w:t>Maths</w:t>
-      </w:r>
-      <w:proofErr w:type="spellEnd"/>
+      <w:r>
+        <w:t>Math</w:t>
+      </w:r>
     </w:p>
     <w:p>
       <w:pPr>
@@ -378,22 +434,6 @@
       </w:pPr>
       <w:r>
         <w:t>Economics</w:t>
-      </w:r>
-    </w:p>
-    <w:p>
-      <w:pPr>
-        <w:pStyle w:val="Heading2"/>
-      </w:pPr>
-      <w:r>
-        <w:t>First Aid certificate / 2014</w:t>
-      </w:r>
-    </w:p>
-    <w:p>
-      <w:pPr>
-        <w:pStyle w:val="Heading2"/>
-      </w:pPr>
-      <w:r>
-        <w:t>Star course hospitality / 2015</w:t>
       </w:r>
     </w:p>
     <w:p>
@@ -410,6 +450,7 @@
           <w:showingPlcHdr/>
           <w15:appearance w15:val="hidden"/>
         </w:sdtPr>
+        <w:sdtEndPr/>
         <w:sdtContent>
           <w:r>
             <w:t>Experience</w:t>
@@ -440,21 +481,23 @@
     </w:p>
     <w:p>
       <w:r>
-        <w:t xml:space="preserve">For this job I had to sell </w:t>
-      </w:r>
-      <w:proofErr w:type="spellStart"/>
-      <w:r>
-        <w:t>icecream</w:t>
-      </w:r>
-      <w:proofErr w:type="spellEnd"/>
+        <w:t xml:space="preserve">For this </w:t>
+      </w:r>
+      <w:r>
+        <w:t>job,</w:t>
+      </w:r>
+      <w:r>
+        <w:t xml:space="preserve"> I had to sell </w:t>
+      </w:r>
+      <w:r>
+        <w:t>ice cream</w:t>
+      </w:r>
       <w:r>
         <w:t xml:space="preserve"> and help customers pick </w:t>
       </w:r>
-      <w:proofErr w:type="spellStart"/>
-      <w:r>
-        <w:t>lollies</w:t>
-      </w:r>
-      <w:proofErr w:type="spellEnd"/>
+      <w:r>
+        <w:t>confectionary</w:t>
+      </w:r>
       <w:r>
         <w:t>. I also had to do the cleaning and close up the till at the end of the day.</w:t>
       </w:r>
@@ -473,6 +516,7 @@
           <w:showingPlcHdr/>
           <w15:appearance w15:val="hidden"/>
         </w:sdtPr>
+        <w:sdtEndPr/>
         <w:sdtContent>
           <w:r>
             <w:t>Awards and Acknowledgements</w:t>
@@ -493,7 +537,36 @@
         <w:t>CISCO certification from PC Maintenance</w:t>
       </w:r>
     </w:p>
-    <w:p/>
+    <w:p>
+      <w:pPr>
+        <w:pStyle w:val="Heading2"/>
+      </w:pPr>
+      <w:r>
+        <w:t>First Aid certificate / 2014</w:t>
+      </w:r>
+    </w:p>
+    <w:p>
+      <w:pPr>
+        <w:pStyle w:val="Heading2"/>
+      </w:pPr>
+    </w:p>
+    <w:p>
+      <w:pPr>
+        <w:pStyle w:val="Heading2"/>
+      </w:pPr>
+      <w:r>
+        <w:t>Star course hospitality / 2015</w:t>
+      </w:r>
+    </w:p>
+    <w:p>
+      <w:pPr>
+        <w:rPr>
+          <w:b/>
+          <w:sz w:val="26"/>
+          <w:szCs w:val="26"/>
+        </w:rPr>
+      </w:pPr>
+    </w:p>
     <w:p>
       <w:pPr>
         <w:rPr>
@@ -535,14 +608,6 @@
           <w:t>Joy.gasson@op.ac.nz</w:t>
         </w:r>
       </w:hyperlink>
-    </w:p>
-    <w:p>
-      <w:pPr>
-        <w:spacing w:after="0" w:line="240" w:lineRule="auto"/>
-        <w:rPr>
-          <w:rFonts w:ascii="Arial" w:hAnsi="Arial" w:cs="Arial"/>
-        </w:rPr>
-      </w:pPr>
     </w:p>
     <w:sectPr>
       <w:headerReference w:type="default" r:id="rId9"/>
@@ -1067,6 +1132,232 @@
     </w:lvl>
   </w:abstractNum>
   <w:abstractNum w:abstractNumId="1" w15:restartNumberingAfterBreak="0">
+    <w:nsid w:val="12E17F20"/>
+    <w:multiLevelType w:val="hybridMultilevel"/>
+    <w:tmpl w:val="7728BBDE"/>
+    <w:lvl w:ilvl="0" w:tplc="14090001">
+      <w:start w:val="1"/>
+      <w:numFmt w:val="bullet"/>
+      <w:lvlText w:val=""/>
+      <w:lvlJc w:val="left"/>
+      <w:pPr>
+        <w:ind w:left="720" w:hanging="360"/>
+      </w:pPr>
+      <w:rPr>
+        <w:rFonts w:ascii="Symbol" w:hAnsi="Symbol" w:hint="default"/>
+      </w:rPr>
+    </w:lvl>
+    <w:lvl w:ilvl="1" w:tplc="14090003" w:tentative="1">
+      <w:start w:val="1"/>
+      <w:numFmt w:val="bullet"/>
+      <w:lvlText w:val="o"/>
+      <w:lvlJc w:val="left"/>
+      <w:pPr>
+        <w:ind w:left="1440" w:hanging="360"/>
+      </w:pPr>
+      <w:rPr>
+        <w:rFonts w:ascii="Courier New" w:hAnsi="Courier New" w:cs="Courier New" w:hint="default"/>
+      </w:rPr>
+    </w:lvl>
+    <w:lvl w:ilvl="2" w:tplc="14090005" w:tentative="1">
+      <w:start w:val="1"/>
+      <w:numFmt w:val="bullet"/>
+      <w:lvlText w:val=""/>
+      <w:lvlJc w:val="left"/>
+      <w:pPr>
+        <w:ind w:left="2160" w:hanging="360"/>
+      </w:pPr>
+      <w:rPr>
+        <w:rFonts w:ascii="Wingdings" w:hAnsi="Wingdings" w:hint="default"/>
+      </w:rPr>
+    </w:lvl>
+    <w:lvl w:ilvl="3" w:tplc="14090001" w:tentative="1">
+      <w:start w:val="1"/>
+      <w:numFmt w:val="bullet"/>
+      <w:lvlText w:val=""/>
+      <w:lvlJc w:val="left"/>
+      <w:pPr>
+        <w:ind w:left="2880" w:hanging="360"/>
+      </w:pPr>
+      <w:rPr>
+        <w:rFonts w:ascii="Symbol" w:hAnsi="Symbol" w:hint="default"/>
+      </w:rPr>
+    </w:lvl>
+    <w:lvl w:ilvl="4" w:tplc="14090003" w:tentative="1">
+      <w:start w:val="1"/>
+      <w:numFmt w:val="bullet"/>
+      <w:lvlText w:val="o"/>
+      <w:lvlJc w:val="left"/>
+      <w:pPr>
+        <w:ind w:left="3600" w:hanging="360"/>
+      </w:pPr>
+      <w:rPr>
+        <w:rFonts w:ascii="Courier New" w:hAnsi="Courier New" w:cs="Courier New" w:hint="default"/>
+      </w:rPr>
+    </w:lvl>
+    <w:lvl w:ilvl="5" w:tplc="14090005" w:tentative="1">
+      <w:start w:val="1"/>
+      <w:numFmt w:val="bullet"/>
+      <w:lvlText w:val=""/>
+      <w:lvlJc w:val="left"/>
+      <w:pPr>
+        <w:ind w:left="4320" w:hanging="360"/>
+      </w:pPr>
+      <w:rPr>
+        <w:rFonts w:ascii="Wingdings" w:hAnsi="Wingdings" w:hint="default"/>
+      </w:rPr>
+    </w:lvl>
+    <w:lvl w:ilvl="6" w:tplc="14090001" w:tentative="1">
+      <w:start w:val="1"/>
+      <w:numFmt w:val="bullet"/>
+      <w:lvlText w:val=""/>
+      <w:lvlJc w:val="left"/>
+      <w:pPr>
+        <w:ind w:left="5040" w:hanging="360"/>
+      </w:pPr>
+      <w:rPr>
+        <w:rFonts w:ascii="Symbol" w:hAnsi="Symbol" w:hint="default"/>
+      </w:rPr>
+    </w:lvl>
+    <w:lvl w:ilvl="7" w:tplc="14090003" w:tentative="1">
+      <w:start w:val="1"/>
+      <w:numFmt w:val="bullet"/>
+      <w:lvlText w:val="o"/>
+      <w:lvlJc w:val="left"/>
+      <w:pPr>
+        <w:ind w:left="5760" w:hanging="360"/>
+      </w:pPr>
+      <w:rPr>
+        <w:rFonts w:ascii="Courier New" w:hAnsi="Courier New" w:cs="Courier New" w:hint="default"/>
+      </w:rPr>
+    </w:lvl>
+    <w:lvl w:ilvl="8" w:tplc="14090005" w:tentative="1">
+      <w:start w:val="1"/>
+      <w:numFmt w:val="bullet"/>
+      <w:lvlText w:val=""/>
+      <w:lvlJc w:val="left"/>
+      <w:pPr>
+        <w:ind w:left="6480" w:hanging="360"/>
+      </w:pPr>
+      <w:rPr>
+        <w:rFonts w:ascii="Wingdings" w:hAnsi="Wingdings" w:hint="default"/>
+      </w:rPr>
+    </w:lvl>
+  </w:abstractNum>
+  <w:abstractNum w:abstractNumId="2" w15:restartNumberingAfterBreak="0">
+    <w:nsid w:val="34073B51"/>
+    <w:multiLevelType w:val="hybridMultilevel"/>
+    <w:tmpl w:val="E32A4F52"/>
+    <w:lvl w:ilvl="0" w:tplc="14090001">
+      <w:start w:val="1"/>
+      <w:numFmt w:val="bullet"/>
+      <w:lvlText w:val=""/>
+      <w:lvlJc w:val="left"/>
+      <w:pPr>
+        <w:ind w:left="720" w:hanging="360"/>
+      </w:pPr>
+      <w:rPr>
+        <w:rFonts w:ascii="Symbol" w:hAnsi="Symbol" w:hint="default"/>
+      </w:rPr>
+    </w:lvl>
+    <w:lvl w:ilvl="1" w:tplc="14090003" w:tentative="1">
+      <w:start w:val="1"/>
+      <w:numFmt w:val="bullet"/>
+      <w:lvlText w:val="o"/>
+      <w:lvlJc w:val="left"/>
+      <w:pPr>
+        <w:ind w:left="1440" w:hanging="360"/>
+      </w:pPr>
+      <w:rPr>
+        <w:rFonts w:ascii="Courier New" w:hAnsi="Courier New" w:cs="Courier New" w:hint="default"/>
+      </w:rPr>
+    </w:lvl>
+    <w:lvl w:ilvl="2" w:tplc="14090005" w:tentative="1">
+      <w:start w:val="1"/>
+      <w:numFmt w:val="bullet"/>
+      <w:lvlText w:val=""/>
+      <w:lvlJc w:val="left"/>
+      <w:pPr>
+        <w:ind w:left="2160" w:hanging="360"/>
+      </w:pPr>
+      <w:rPr>
+        <w:rFonts w:ascii="Wingdings" w:hAnsi="Wingdings" w:hint="default"/>
+      </w:rPr>
+    </w:lvl>
+    <w:lvl w:ilvl="3" w:tplc="14090001" w:tentative="1">
+      <w:start w:val="1"/>
+      <w:numFmt w:val="bullet"/>
+      <w:lvlText w:val=""/>
+      <w:lvlJc w:val="left"/>
+      <w:pPr>
+        <w:ind w:left="2880" w:hanging="360"/>
+      </w:pPr>
+      <w:rPr>
+        <w:rFonts w:ascii="Symbol" w:hAnsi="Symbol" w:hint="default"/>
+      </w:rPr>
+    </w:lvl>
+    <w:lvl w:ilvl="4" w:tplc="14090003" w:tentative="1">
+      <w:start w:val="1"/>
+      <w:numFmt w:val="bullet"/>
+      <w:lvlText w:val="o"/>
+      <w:lvlJc w:val="left"/>
+      <w:pPr>
+        <w:ind w:left="3600" w:hanging="360"/>
+      </w:pPr>
+      <w:rPr>
+        <w:rFonts w:ascii="Courier New" w:hAnsi="Courier New" w:cs="Courier New" w:hint="default"/>
+      </w:rPr>
+    </w:lvl>
+    <w:lvl w:ilvl="5" w:tplc="14090005" w:tentative="1">
+      <w:start w:val="1"/>
+      <w:numFmt w:val="bullet"/>
+      <w:lvlText w:val=""/>
+      <w:lvlJc w:val="left"/>
+      <w:pPr>
+        <w:ind w:left="4320" w:hanging="360"/>
+      </w:pPr>
+      <w:rPr>
+        <w:rFonts w:ascii="Wingdings" w:hAnsi="Wingdings" w:hint="default"/>
+      </w:rPr>
+    </w:lvl>
+    <w:lvl w:ilvl="6" w:tplc="14090001" w:tentative="1">
+      <w:start w:val="1"/>
+      <w:numFmt w:val="bullet"/>
+      <w:lvlText w:val=""/>
+      <w:lvlJc w:val="left"/>
+      <w:pPr>
+        <w:ind w:left="5040" w:hanging="360"/>
+      </w:pPr>
+      <w:rPr>
+        <w:rFonts w:ascii="Symbol" w:hAnsi="Symbol" w:hint="default"/>
+      </w:rPr>
+    </w:lvl>
+    <w:lvl w:ilvl="7" w:tplc="14090003" w:tentative="1">
+      <w:start w:val="1"/>
+      <w:numFmt w:val="bullet"/>
+      <w:lvlText w:val="o"/>
+      <w:lvlJc w:val="left"/>
+      <w:pPr>
+        <w:ind w:left="5760" w:hanging="360"/>
+      </w:pPr>
+      <w:rPr>
+        <w:rFonts w:ascii="Courier New" w:hAnsi="Courier New" w:cs="Courier New" w:hint="default"/>
+      </w:rPr>
+    </w:lvl>
+    <w:lvl w:ilvl="8" w:tplc="14090005" w:tentative="1">
+      <w:start w:val="1"/>
+      <w:numFmt w:val="bullet"/>
+      <w:lvlText w:val=""/>
+      <w:lvlJc w:val="left"/>
+      <w:pPr>
+        <w:ind w:left="6480" w:hanging="360"/>
+      </w:pPr>
+      <w:rPr>
+        <w:rFonts w:ascii="Wingdings" w:hAnsi="Wingdings" w:hint="default"/>
+      </w:rPr>
+    </w:lvl>
+  </w:abstractNum>
+  <w:abstractNum w:abstractNumId="3" w15:restartNumberingAfterBreak="0">
     <w:nsid w:val="613F733A"/>
     <w:multiLevelType w:val="hybridMultilevel"/>
     <w:tmpl w:val="ACF0FC54"/>
@@ -1179,11 +1470,133 @@
       </w:rPr>
     </w:lvl>
   </w:abstractNum>
+  <w:abstractNum w:abstractNumId="4" w15:restartNumberingAfterBreak="0">
+    <w:nsid w:val="70F82605"/>
+    <w:multiLevelType w:val="hybridMultilevel"/>
+    <w:tmpl w:val="79460DD0"/>
+    <w:lvl w:ilvl="0" w:tplc="14090001">
+      <w:start w:val="1"/>
+      <w:numFmt w:val="bullet"/>
+      <w:lvlText w:val=""/>
+      <w:lvlJc w:val="left"/>
+      <w:pPr>
+        <w:ind w:left="720" w:hanging="360"/>
+      </w:pPr>
+      <w:rPr>
+        <w:rFonts w:ascii="Symbol" w:hAnsi="Symbol" w:hint="default"/>
+      </w:rPr>
+    </w:lvl>
+    <w:lvl w:ilvl="1" w:tplc="14090003" w:tentative="1">
+      <w:start w:val="1"/>
+      <w:numFmt w:val="bullet"/>
+      <w:lvlText w:val="o"/>
+      <w:lvlJc w:val="left"/>
+      <w:pPr>
+        <w:ind w:left="1440" w:hanging="360"/>
+      </w:pPr>
+      <w:rPr>
+        <w:rFonts w:ascii="Courier New" w:hAnsi="Courier New" w:cs="Courier New" w:hint="default"/>
+      </w:rPr>
+    </w:lvl>
+    <w:lvl w:ilvl="2" w:tplc="14090005" w:tentative="1">
+      <w:start w:val="1"/>
+      <w:numFmt w:val="bullet"/>
+      <w:lvlText w:val=""/>
+      <w:lvlJc w:val="left"/>
+      <w:pPr>
+        <w:ind w:left="2160" w:hanging="360"/>
+      </w:pPr>
+      <w:rPr>
+        <w:rFonts w:ascii="Wingdings" w:hAnsi="Wingdings" w:hint="default"/>
+      </w:rPr>
+    </w:lvl>
+    <w:lvl w:ilvl="3" w:tplc="14090001" w:tentative="1">
+      <w:start w:val="1"/>
+      <w:numFmt w:val="bullet"/>
+      <w:lvlText w:val=""/>
+      <w:lvlJc w:val="left"/>
+      <w:pPr>
+        <w:ind w:left="2880" w:hanging="360"/>
+      </w:pPr>
+      <w:rPr>
+        <w:rFonts w:ascii="Symbol" w:hAnsi="Symbol" w:hint="default"/>
+      </w:rPr>
+    </w:lvl>
+    <w:lvl w:ilvl="4" w:tplc="14090003" w:tentative="1">
+      <w:start w:val="1"/>
+      <w:numFmt w:val="bullet"/>
+      <w:lvlText w:val="o"/>
+      <w:lvlJc w:val="left"/>
+      <w:pPr>
+        <w:ind w:left="3600" w:hanging="360"/>
+      </w:pPr>
+      <w:rPr>
+        <w:rFonts w:ascii="Courier New" w:hAnsi="Courier New" w:cs="Courier New" w:hint="default"/>
+      </w:rPr>
+    </w:lvl>
+    <w:lvl w:ilvl="5" w:tplc="14090005" w:tentative="1">
+      <w:start w:val="1"/>
+      <w:numFmt w:val="bullet"/>
+      <w:lvlText w:val=""/>
+      <w:lvlJc w:val="left"/>
+      <w:pPr>
+        <w:ind w:left="4320" w:hanging="360"/>
+      </w:pPr>
+      <w:rPr>
+        <w:rFonts w:ascii="Wingdings" w:hAnsi="Wingdings" w:hint="default"/>
+      </w:rPr>
+    </w:lvl>
+    <w:lvl w:ilvl="6" w:tplc="14090001" w:tentative="1">
+      <w:start w:val="1"/>
+      <w:numFmt w:val="bullet"/>
+      <w:lvlText w:val=""/>
+      <w:lvlJc w:val="left"/>
+      <w:pPr>
+        <w:ind w:left="5040" w:hanging="360"/>
+      </w:pPr>
+      <w:rPr>
+        <w:rFonts w:ascii="Symbol" w:hAnsi="Symbol" w:hint="default"/>
+      </w:rPr>
+    </w:lvl>
+    <w:lvl w:ilvl="7" w:tplc="14090003" w:tentative="1">
+      <w:start w:val="1"/>
+      <w:numFmt w:val="bullet"/>
+      <w:lvlText w:val="o"/>
+      <w:lvlJc w:val="left"/>
+      <w:pPr>
+        <w:ind w:left="5760" w:hanging="360"/>
+      </w:pPr>
+      <w:rPr>
+        <w:rFonts w:ascii="Courier New" w:hAnsi="Courier New" w:cs="Courier New" w:hint="default"/>
+      </w:rPr>
+    </w:lvl>
+    <w:lvl w:ilvl="8" w:tplc="14090005" w:tentative="1">
+      <w:start w:val="1"/>
+      <w:numFmt w:val="bullet"/>
+      <w:lvlText w:val=""/>
+      <w:lvlJc w:val="left"/>
+      <w:pPr>
+        <w:ind w:left="6480" w:hanging="360"/>
+      </w:pPr>
+      <w:rPr>
+        <w:rFonts w:ascii="Wingdings" w:hAnsi="Wingdings" w:hint="default"/>
+      </w:rPr>
+    </w:lvl>
+  </w:abstractNum>
   <w:num w:numId="1">
-    <w:abstractNumId w:val="1"/>
+    <w:abstractNumId w:val="3"/>
   </w:num>
   <w:num w:numId="2">
     <w:abstractNumId w:val="0"/>
+  </w:num>
+  <w:num w:numId="3">
+    <w:abstractNumId w:val="4"/>
+  </w:num>
+  <w:num w:numId="4">
+    <w:abstractNumId w:val="1"/>
+  </w:num>
+  <w:num w:numId="5">
+    <w:abstractNumId w:val="2"/>
   </w:num>
 </w:numbering>
 </file>
@@ -2013,6 +2426,7 @@
   </w:compat>
   <w:rsids>
     <w:rsidRoot w:val="00735318"/>
+    <w:rsid w:val="00366724"/>
     <w:rsid w:val="00735318"/>
   </w:rsids>
   <m:mathPr>

</xml_diff>